<commit_message>
20180812 adds new files
</commit_message>
<xml_diff>
--- a/MATLAB/Vernam密码的破解/实验报告.docx
+++ b/MATLAB/Vernam密码的破解/实验报告.docx
@@ -47,32 +47,10 @@
     </w:p>
     <w:p>
       <w:pPr>
-        <w:spacing w:line="360" w:lineRule="auto"/>
-        <w:jc w:val="center"/>
-        <w:rPr>
-          <w:rFonts w:ascii="楷体" w:eastAsia="楷体" w:hAnsi="楷体" w:cs="Times New Roman"/>
-          <w:sz w:val="22"/>
-        </w:rPr>
-      </w:pPr>
-      <w:r>
-        <w:rPr>
-          <w:rFonts w:ascii="楷体" w:eastAsia="楷体" w:hAnsi="楷体" w:cs="Times New Roman" w:hint="eastAsia"/>
-          <w:sz w:val="22"/>
-        </w:rPr>
-        <w:t>何沃洲 学号2017</w:t>
-      </w:r>
-      <w:r>
-        <w:rPr>
-          <w:rFonts w:ascii="楷体" w:eastAsia="楷体" w:hAnsi="楷体" w:cs="Times New Roman"/>
-          <w:sz w:val="22"/>
-        </w:rPr>
-        <w:t xml:space="preserve">210719 </w:t>
-      </w:r>
-    </w:p>
-    <w:p>
-      <w:pPr>
         <w:pStyle w:val="1"/>
       </w:pPr>
+      <w:bookmarkStart w:id="0" w:name="_GoBack"/>
+      <w:bookmarkEnd w:id="0"/>
       <w:r>
         <w:rPr>
           <w:rFonts w:hint="eastAsia"/>
@@ -1096,15 +1074,21 @@
         <w:rPr>
           <w:rFonts w:hint="eastAsia"/>
         </w:rPr>
+        <w:t>位异或</w:t>
+      </w:r>
+      <w:proofErr w:type="gramEnd"/>
+      <w:r>
+        <w:rPr>
+          <w:rFonts w:hint="eastAsia"/>
+        </w:rPr>
+        <w:t>得到的结果大概率还是字母（例外情况如，英文句子里存在的标点符号跟字母进行异</w:t>
+      </w:r>
+      <w:r>
+        <w:rPr>
+          <w:rFonts w:hint="eastAsia"/>
+        </w:rPr>
         <w:lastRenderedPageBreak/>
-        <w:t>位异或</w:t>
-      </w:r>
-      <w:proofErr w:type="gramEnd"/>
-      <w:r>
-        <w:rPr>
-          <w:rFonts w:hint="eastAsia"/>
-        </w:rPr>
-        <w:t>得到的结果大概率还是字母（例外情况如，英文句子里存在的标点符号跟字母进行异或就可能不是字母，相同的</w:t>
+        <w:t>或就可能不是字母，相同的</w:t>
       </w:r>
       <w:proofErr w:type="gramStart"/>
       <w:r>
@@ -2431,59 +2415,59 @@
         <w:rPr>
           <w:rFonts w:hint="eastAsia"/>
         </w:rPr>
-        <w:t>的异或结果</w:t>
+        <w:t>的异或结果不但出现了较高比例的小写字母，而且</w:t>
+      </w:r>
+      <w:r>
+        <w:rPr>
+          <w:rFonts w:hint="eastAsia"/>
+        </w:rPr>
+        <w:t>在结尾处</w:t>
+      </w:r>
+      <w:r>
+        <w:rPr>
+          <w:rFonts w:hint="eastAsia"/>
+        </w:rPr>
+        <w:t>出现了</w:t>
+      </w:r>
+      <w:r>
+        <w:t>EAR tHE bEATLES</w:t>
+      </w:r>
+      <w:r>
+        <w:rPr>
+          <w:rFonts w:hint="eastAsia"/>
+        </w:rPr>
+        <w:t>的</w:t>
+      </w:r>
+      <w:r>
+        <w:rPr>
+          <w:rFonts w:hint="eastAsia"/>
+        </w:rPr>
+        <w:t>字符串</w:t>
+      </w:r>
+      <w:r>
+        <w:rPr>
+          <w:rFonts w:hint="eastAsia"/>
+        </w:rPr>
+        <w:t>。</w:t>
+      </w:r>
+      <w:r>
+        <w:rPr>
+          <w:rFonts w:hint="eastAsia"/>
+        </w:rPr>
+        <w:t>随</w:t>
+      </w:r>
+      <w:r>
+        <w:rPr>
+          <w:rFonts w:hint="eastAsia"/>
+        </w:rPr>
+        <w:t>机字</w:t>
       </w:r>
       <w:r>
         <w:rPr>
           <w:rFonts w:hint="eastAsia"/>
         </w:rPr>
         <w:lastRenderedPageBreak/>
-        <w:t>不但出现了较高比例的小写字母，而且</w:t>
-      </w:r>
-      <w:r>
-        <w:rPr>
-          <w:rFonts w:hint="eastAsia"/>
-        </w:rPr>
-        <w:t>在结尾处</w:t>
-      </w:r>
-      <w:r>
-        <w:rPr>
-          <w:rFonts w:hint="eastAsia"/>
-        </w:rPr>
-        <w:t>出现了</w:t>
-      </w:r>
-      <w:r>
-        <w:t>EAR tHE bEATLES</w:t>
-      </w:r>
-      <w:r>
-        <w:rPr>
-          <w:rFonts w:hint="eastAsia"/>
-        </w:rPr>
-        <w:t>的</w:t>
-      </w:r>
-      <w:r>
-        <w:rPr>
-          <w:rFonts w:hint="eastAsia"/>
-        </w:rPr>
-        <w:t>字符串</w:t>
-      </w:r>
-      <w:r>
-        <w:rPr>
-          <w:rFonts w:hint="eastAsia"/>
-        </w:rPr>
-        <w:t>。</w:t>
-      </w:r>
-      <w:r>
-        <w:rPr>
-          <w:rFonts w:hint="eastAsia"/>
-        </w:rPr>
-        <w:t>随</w:t>
-      </w:r>
-      <w:r>
-        <w:rPr>
-          <w:rFonts w:hint="eastAsia"/>
-        </w:rPr>
-        <w:t>机字符串组成刚好是有意义的英文字母组合的概率是非常小的，而且</w:t>
+        <w:t>符串组成刚好是有意义的英文字母组合的概率是非常小的，而且</w:t>
       </w:r>
       <w:r>
         <w:rPr>
@@ -3429,13 +3413,7 @@
         <w:t>以</w:t>
       </w:r>
       <w:r>
-        <w:t>“</w:t>
-      </w:r>
-      <w:r>
-        <w:t xml:space="preserve">k rules </w:t>
-      </w:r>
-      <w:r>
-        <w:t>”</w:t>
+        <w:t>“k rules ”</w:t>
       </w:r>
       <w:r>
         <w:rPr>
@@ -4019,8 +3997,6 @@
         </w:rPr>
         <w:t>按位</w:t>
       </w:r>
-      <w:bookmarkStart w:id="0" w:name="_GoBack"/>
-      <w:bookmarkEnd w:id="0"/>
       <w:r>
         <w:rPr>
           <w:rFonts w:hint="eastAsia"/>
@@ -4276,7 +4252,7 @@
             <w:noProof/>
             <w:lang w:val="zh-CN"/>
           </w:rPr>
-          <w:t>4</w:t>
+          <w:t>1</w:t>
         </w:r>
         <w:r>
           <w:rPr>

</xml_diff>